<commit_message>
learned nested routes, share and get data with routes and more.
</commit_message>
<xml_diff>
--- a/React Js Interview QA.docx
+++ b/React Js Interview QA.docx
@@ -396,6 +396,43 @@
       <w:pPr>
         <w:pStyle w:val="ListParagraph"/>
         <w:numPr>
+          <w:ilvl w:val="0"/>
+          <w:numId w:val="1"/>
+        </w:numPr>
+      </w:pPr>
+      <w:r>
+        <w:rPr>
+          <w:b/>
+        </w:rPr>
+        <w:t xml:space="preserve">What is Routing in React and how we implement </w:t>
+      </w:r>
+      <w:proofErr w:type="gramStart"/>
+      <w:r>
+        <w:rPr>
+          <w:b/>
+        </w:rPr>
+        <w:t>it ?</w:t>
+      </w:r>
+      <w:proofErr w:type="gramEnd"/>
+    </w:p>
+    <w:p>
+      <w:pPr>
+        <w:pStyle w:val="ListParagraph"/>
+        <w:numPr>
+          <w:ilvl w:val="1"/>
+          <w:numId w:val="1"/>
+        </w:numPr>
+      </w:pPr>
+      <w:r>
+        <w:t>Memory Router, Browser Router and Hash Router</w:t>
+      </w:r>
+      <w:bookmarkStart w:id="0" w:name="_GoBack"/>
+      <w:bookmarkEnd w:id="0"/>
+    </w:p>
+    <w:p>
+      <w:pPr>
+        <w:pStyle w:val="ListParagraph"/>
+        <w:numPr>
           <w:ilvl w:val="1"/>
           <w:numId w:val="1"/>
         </w:numPr>
@@ -557,8 +594,9 @@
           <w:szCs w:val="20"/>
           <w:shd w:val="clear" w:color="auto" w:fill="FFFBDD"/>
         </w:rPr>
-        <w:t>Avoid: A single Effect synchronizes two independent processes</w:t>
-      </w:r>
+        <w:t xml:space="preserve">Avoid: A single Effect synchronizes two independent processes means 2 </w:t>
+      </w:r>
+      <w:proofErr w:type="spellStart"/>
       <w:r>
         <w:rPr>
           <w:rFonts w:ascii="Consolas" w:hAnsi="Consolas"/>
@@ -567,9 +605,9 @@
           <w:szCs w:val="20"/>
           <w:shd w:val="clear" w:color="auto" w:fill="FFFBDD"/>
         </w:rPr>
-        <w:t xml:space="preserve"> means 2 </w:t>
-      </w:r>
-      <w:proofErr w:type="spellStart"/>
+        <w:t>api</w:t>
+      </w:r>
+      <w:proofErr w:type="spellEnd"/>
       <w:r>
         <w:rPr>
           <w:rFonts w:ascii="Consolas" w:hAnsi="Consolas"/>
@@ -578,9 +616,9 @@
           <w:szCs w:val="20"/>
           <w:shd w:val="clear" w:color="auto" w:fill="FFFBDD"/>
         </w:rPr>
-        <w:t>api</w:t>
-      </w:r>
-      <w:proofErr w:type="spellEnd"/>
+        <w:t xml:space="preserve"> call inside single effect, you have to need 2 different effect for each </w:t>
+      </w:r>
+      <w:proofErr w:type="spellStart"/>
       <w:r>
         <w:rPr>
           <w:rFonts w:ascii="Consolas" w:hAnsi="Consolas"/>
@@ -589,9 +627,9 @@
           <w:szCs w:val="20"/>
           <w:shd w:val="clear" w:color="auto" w:fill="FFFBDD"/>
         </w:rPr>
-        <w:t xml:space="preserve"> call inside single effect, you have to need 2 different effect for each </w:t>
-      </w:r>
-      <w:proofErr w:type="spellStart"/>
+        <w:t>api</w:t>
+      </w:r>
+      <w:proofErr w:type="spellEnd"/>
       <w:r>
         <w:rPr>
           <w:rFonts w:ascii="Consolas" w:hAnsi="Consolas"/>
@@ -600,17 +638,6 @@
           <w:szCs w:val="20"/>
           <w:shd w:val="clear" w:color="auto" w:fill="FFFBDD"/>
         </w:rPr>
-        <w:t>api</w:t>
-      </w:r>
-      <w:proofErr w:type="spellEnd"/>
-      <w:r>
-        <w:rPr>
-          <w:rFonts w:ascii="Consolas" w:hAnsi="Consolas"/>
-          <w:color w:val="6A737D"/>
-          <w:sz w:val="20"/>
-          <w:szCs w:val="20"/>
-          <w:shd w:val="clear" w:color="auto" w:fill="FFFBDD"/>
-        </w:rPr>
         <w:t xml:space="preserve"> call</w:t>
       </w:r>
     </w:p>
@@ -622,8 +649,6 @@
           <w:numId w:val="1"/>
         </w:numPr>
       </w:pPr>
-      <w:bookmarkStart w:id="0" w:name="_GoBack"/>
-      <w:bookmarkEnd w:id="0"/>
     </w:p>
     <w:sectPr>
       <w:pgSz w:w="12240" w:h="15840"/>

</xml_diff>

<commit_message>
add tailwind css library and use of it
</commit_message>
<xml_diff>
--- a/React Js Interview QA.docx
+++ b/React Js Interview QA.docx
@@ -110,157 +110,6 @@
             <wp:extent cx="3876675" cy="1647825"/>
             <wp:effectExtent l="0" t="0" r="9525" b="9525"/>
             <wp:docPr id="1" name="Picture 1"/>
-            <wp:cNvGraphicFramePr>
-              <a:graphicFrameLocks xmlns:a="http://schemas.openxmlformats.org/drawingml/2006/main" noChangeAspect="1"/>
-            </wp:cNvGraphicFramePr>
-            <a:graphic xmlns:a="http://schemas.openxmlformats.org/drawingml/2006/main">
-              <a:graphicData uri="http://schemas.openxmlformats.org/drawingml/2006/picture">
-                <pic:pic xmlns:pic="http://schemas.openxmlformats.org/drawingml/2006/picture">
-                  <pic:nvPicPr>
-                    <pic:cNvPr id="1" name=""/>
-                    <pic:cNvPicPr/>
-                  </pic:nvPicPr>
-                  <pic:blipFill>
-                    <a:blip r:embed="rId5"/>
-                    <a:stretch>
-                      <a:fillRect/>
-                    </a:stretch>
-                  </pic:blipFill>
-                  <pic:spPr>
-                    <a:xfrm>
-                      <a:off x="0" y="0"/>
-                      <a:ext cx="3876675" cy="1647825"/>
-                    </a:xfrm>
-                    <a:prstGeom prst="rect">
-                      <a:avLst/>
-                    </a:prstGeom>
-                  </pic:spPr>
-                </pic:pic>
-              </a:graphicData>
-            </a:graphic>
-          </wp:inline>
-        </w:drawing>
-      </w:r>
-    </w:p>
-    <w:p>
-      <w:pPr>
-        <w:pStyle w:val="ListParagraph"/>
-        <w:numPr>
-          <w:ilvl w:val="1"/>
-          <w:numId w:val="1"/>
-        </w:numPr>
-      </w:pPr>
-      <w:r>
-        <w:t>Logic inside event handlers is not reactive.</w:t>
-      </w:r>
-    </w:p>
-    <w:p>
-      <w:pPr>
-        <w:pStyle w:val="ListParagraph"/>
-        <w:numPr>
-          <w:ilvl w:val="1"/>
-          <w:numId w:val="1"/>
-        </w:numPr>
-      </w:pPr>
-      <w:r>
-        <w:t>Logic inside Effects is reactive</w:t>
-      </w:r>
-    </w:p>
-    <w:p>
-      <w:pPr>
-        <w:pStyle w:val="ListParagraph"/>
-        <w:numPr>
-          <w:ilvl w:val="0"/>
-          <w:numId w:val="1"/>
-        </w:numPr>
-      </w:pPr>
-      <w:r>
-        <w:rPr>
-          <w:b/>
-        </w:rPr>
-        <w:t xml:space="preserve">What is </w:t>
-      </w:r>
-      <w:proofErr w:type="spellStart"/>
-      <w:r>
-        <w:rPr>
-          <w:b/>
-        </w:rPr>
-        <w:t>useEffects</w:t>
-      </w:r>
-      <w:proofErr w:type="spellEnd"/>
-      <w:r>
-        <w:rPr>
-          <w:b/>
-        </w:rPr>
-        <w:t xml:space="preserve"> Hook and explain.</w:t>
-      </w:r>
-    </w:p>
-    <w:p>
-      <w:pPr>
-        <w:pStyle w:val="ListParagraph"/>
-        <w:numPr>
-          <w:ilvl w:val="1"/>
-          <w:numId w:val="1"/>
-        </w:numPr>
-      </w:pPr>
-      <w:r>
-        <w:rPr>
-          <w:noProof/>
-        </w:rPr>
-        <w:drawing>
-          <wp:inline distT="0" distB="0" distL="0" distR="0" wp14:anchorId="7C8C8310" wp14:editId="7A4DABDF">
-            <wp:extent cx="4800600" cy="1914525"/>
-            <wp:effectExtent l="0" t="0" r="0" b="9525"/>
-            <wp:docPr id="2" name="Picture 2"/>
-            <wp:cNvGraphicFramePr>
-              <a:graphicFrameLocks xmlns:a="http://schemas.openxmlformats.org/drawingml/2006/main" noChangeAspect="1"/>
-            </wp:cNvGraphicFramePr>
-            <a:graphic xmlns:a="http://schemas.openxmlformats.org/drawingml/2006/main">
-              <a:graphicData uri="http://schemas.openxmlformats.org/drawingml/2006/picture">
-                <pic:pic xmlns:pic="http://schemas.openxmlformats.org/drawingml/2006/picture">
-                  <pic:nvPicPr>
-                    <pic:cNvPr id="1" name=""/>
-                    <pic:cNvPicPr/>
-                  </pic:nvPicPr>
-                  <pic:blipFill>
-                    <a:blip r:embed="rId6"/>
-                    <a:stretch>
-                      <a:fillRect/>
-                    </a:stretch>
-                  </pic:blipFill>
-                  <pic:spPr>
-                    <a:xfrm>
-                      <a:off x="0" y="0"/>
-                      <a:ext cx="4800600" cy="1914525"/>
-                    </a:xfrm>
-                    <a:prstGeom prst="rect">
-                      <a:avLst/>
-                    </a:prstGeom>
-                  </pic:spPr>
-                </pic:pic>
-              </a:graphicData>
-            </a:graphic>
-          </wp:inline>
-        </w:drawing>
-      </w:r>
-    </w:p>
-    <w:p>
-      <w:pPr>
-        <w:pStyle w:val="ListParagraph"/>
-        <w:numPr>
-          <w:ilvl w:val="1"/>
-          <w:numId w:val="1"/>
-        </w:numPr>
-      </w:pPr>
-      <w:r>
-        <w:rPr>
-          <w:noProof/>
-        </w:rPr>
-        <w:drawing>
-          <wp:inline distT="0" distB="0" distL="0" distR="0" wp14:anchorId="7A941969" wp14:editId="14895084">
-            <wp:extent cx="5943600" cy="1780540"/>
-            <wp:effectExtent l="0" t="0" r="0" b="0"/>
-            <wp:docPr id="3" name="Picture 3"/>
             <wp:cNvGraphicFramePr>
               <a:graphicFrameLocks xmlns:a="http://schemas.openxmlformats.org/drawingml/2006/main" noChangeAspect="1"/>
             </wp:cNvGraphicFramePr>
@@ -280,7 +129,7 @@
                   <pic:spPr>
                     <a:xfrm>
                       <a:off x="0" y="0"/>
-                      <a:ext cx="5943600" cy="1780540"/>
+                      <a:ext cx="3876675" cy="1647825"/>
                     </a:xfrm>
                     <a:prstGeom prst="rect">
                       <a:avLst/>
@@ -302,15 +151,67 @@
         </w:numPr>
       </w:pPr>
       <w:r>
+        <w:t>Logic inside event handlers is not reactive.</w:t>
+      </w:r>
+    </w:p>
+    <w:p>
+      <w:pPr>
+        <w:pStyle w:val="ListParagraph"/>
+        <w:numPr>
+          <w:ilvl w:val="1"/>
+          <w:numId w:val="1"/>
+        </w:numPr>
+      </w:pPr>
+      <w:r>
+        <w:t>Logic inside Effects is reactive</w:t>
+      </w:r>
+    </w:p>
+    <w:p>
+      <w:pPr>
+        <w:pStyle w:val="ListParagraph"/>
+        <w:numPr>
+          <w:ilvl w:val="0"/>
+          <w:numId w:val="1"/>
+        </w:numPr>
+      </w:pPr>
+      <w:r>
+        <w:rPr>
+          <w:b/>
+        </w:rPr>
+        <w:t xml:space="preserve">What is </w:t>
+      </w:r>
+      <w:proofErr w:type="spellStart"/>
+      <w:r>
+        <w:rPr>
+          <w:b/>
+        </w:rPr>
+        <w:t>useEffects</w:t>
+      </w:r>
+      <w:proofErr w:type="spellEnd"/>
+      <w:r>
+        <w:rPr>
+          <w:b/>
+        </w:rPr>
+        <w:t xml:space="preserve"> Hook and explain.</w:t>
+      </w:r>
+    </w:p>
+    <w:p>
+      <w:pPr>
+        <w:pStyle w:val="ListParagraph"/>
+        <w:numPr>
+          <w:ilvl w:val="1"/>
+          <w:numId w:val="1"/>
+        </w:numPr>
+      </w:pPr>
+      <w:r>
         <w:rPr>
           <w:noProof/>
         </w:rPr>
-        <w:lastRenderedPageBreak/>
         <w:drawing>
-          <wp:inline distT="0" distB="0" distL="0" distR="0" wp14:anchorId="0C40CB6D" wp14:editId="7FE2F1C6">
-            <wp:extent cx="5762625" cy="2486025"/>
-            <wp:effectExtent l="0" t="0" r="9525" b="9525"/>
-            <wp:docPr id="4" name="Picture 4"/>
+          <wp:inline distT="0" distB="0" distL="0" distR="0" wp14:anchorId="7C8C8310" wp14:editId="7A4DABDF">
+            <wp:extent cx="4800600" cy="1914525"/>
+            <wp:effectExtent l="0" t="0" r="0" b="9525"/>
+            <wp:docPr id="2" name="Picture 2"/>
             <wp:cNvGraphicFramePr>
               <a:graphicFrameLocks xmlns:a="http://schemas.openxmlformats.org/drawingml/2006/main" noChangeAspect="1"/>
             </wp:cNvGraphicFramePr>
@@ -330,7 +231,7 @@
                   <pic:spPr>
                     <a:xfrm>
                       <a:off x="0" y="0"/>
-                      <a:ext cx="5762625" cy="2486025"/>
+                      <a:ext cx="4800600" cy="1914525"/>
                     </a:xfrm>
                     <a:prstGeom prst="rect">
                       <a:avLst/>
@@ -356,10 +257,10 @@
           <w:noProof/>
         </w:rPr>
         <w:drawing>
-          <wp:inline distT="0" distB="0" distL="0" distR="0" wp14:anchorId="08186391" wp14:editId="7799F20D">
-            <wp:extent cx="4924425" cy="2581275"/>
-            <wp:effectExtent l="0" t="0" r="9525" b="9525"/>
-            <wp:docPr id="5" name="Picture 5"/>
+          <wp:inline distT="0" distB="0" distL="0" distR="0" wp14:anchorId="7A941969" wp14:editId="14895084">
+            <wp:extent cx="5943600" cy="1780540"/>
+            <wp:effectExtent l="0" t="0" r="0" b="0"/>
+            <wp:docPr id="3" name="Picture 3"/>
             <wp:cNvGraphicFramePr>
               <a:graphicFrameLocks xmlns:a="http://schemas.openxmlformats.org/drawingml/2006/main" noChangeAspect="1"/>
             </wp:cNvGraphicFramePr>
@@ -379,7 +280,7 @@
                   <pic:spPr>
                     <a:xfrm>
                       <a:off x="0" y="0"/>
-                      <a:ext cx="4924425" cy="2581275"/>
+                      <a:ext cx="5943600" cy="1780540"/>
                     </a:xfrm>
                     <a:prstGeom prst="rect">
                       <a:avLst/>
@@ -396,43 +297,6 @@
       <w:pPr>
         <w:pStyle w:val="ListParagraph"/>
         <w:numPr>
-          <w:ilvl w:val="0"/>
-          <w:numId w:val="1"/>
-        </w:numPr>
-      </w:pPr>
-      <w:r>
-        <w:rPr>
-          <w:b/>
-        </w:rPr>
-        <w:t xml:space="preserve">What is Routing in React and how we implement </w:t>
-      </w:r>
-      <w:proofErr w:type="gramStart"/>
-      <w:r>
-        <w:rPr>
-          <w:b/>
-        </w:rPr>
-        <w:t>it ?</w:t>
-      </w:r>
-      <w:proofErr w:type="gramEnd"/>
-    </w:p>
-    <w:p>
-      <w:pPr>
-        <w:pStyle w:val="ListParagraph"/>
-        <w:numPr>
-          <w:ilvl w:val="1"/>
-          <w:numId w:val="1"/>
-        </w:numPr>
-      </w:pPr>
-      <w:r>
-        <w:t>Memory Router, Browser Router and Hash Router</w:t>
-      </w:r>
-      <w:bookmarkStart w:id="0" w:name="_GoBack"/>
-      <w:bookmarkEnd w:id="0"/>
-    </w:p>
-    <w:p>
-      <w:pPr>
-        <w:pStyle w:val="ListParagraph"/>
-        <w:numPr>
           <w:ilvl w:val="1"/>
           <w:numId w:val="1"/>
         </w:numPr>
@@ -443,10 +307,10 @@
         </w:rPr>
         <w:lastRenderedPageBreak/>
         <w:drawing>
-          <wp:inline distT="0" distB="0" distL="0" distR="0" wp14:anchorId="0F1FF078" wp14:editId="6398B064">
-            <wp:extent cx="4695825" cy="4114800"/>
-            <wp:effectExtent l="0" t="0" r="9525" b="0"/>
-            <wp:docPr id="6" name="Picture 6"/>
+          <wp:inline distT="0" distB="0" distL="0" distR="0" wp14:anchorId="0C40CB6D" wp14:editId="7FE2F1C6">
+            <wp:extent cx="5762625" cy="2486025"/>
+            <wp:effectExtent l="0" t="0" r="9525" b="9525"/>
+            <wp:docPr id="4" name="Picture 4"/>
             <wp:cNvGraphicFramePr>
               <a:graphicFrameLocks xmlns:a="http://schemas.openxmlformats.org/drawingml/2006/main" noChangeAspect="1"/>
             </wp:cNvGraphicFramePr>
@@ -466,7 +330,7 @@
                   <pic:spPr>
                     <a:xfrm>
                       <a:off x="0" y="0"/>
-                      <a:ext cx="4695825" cy="4114800"/>
+                      <a:ext cx="5762625" cy="2486025"/>
                     </a:xfrm>
                     <a:prstGeom prst="rect">
                       <a:avLst/>
@@ -492,10 +356,10 @@
           <w:noProof/>
         </w:rPr>
         <w:drawing>
-          <wp:inline distT="0" distB="0" distL="0" distR="0" wp14:anchorId="09EEF808" wp14:editId="7F40E629">
-            <wp:extent cx="5334000" cy="2657475"/>
-            <wp:effectExtent l="0" t="0" r="0" b="9525"/>
-            <wp:docPr id="7" name="Picture 7"/>
+          <wp:inline distT="0" distB="0" distL="0" distR="0" wp14:anchorId="08186391" wp14:editId="7799F20D">
+            <wp:extent cx="4924425" cy="2581275"/>
+            <wp:effectExtent l="0" t="0" r="9525" b="9525"/>
+            <wp:docPr id="5" name="Picture 5"/>
             <wp:cNvGraphicFramePr>
               <a:graphicFrameLocks xmlns:a="http://schemas.openxmlformats.org/drawingml/2006/main" noChangeAspect="1"/>
             </wp:cNvGraphicFramePr>
@@ -515,7 +379,7 @@
                   <pic:spPr>
                     <a:xfrm>
                       <a:off x="0" y="0"/>
-                      <a:ext cx="5334000" cy="2657475"/>
+                      <a:ext cx="4924425" cy="2581275"/>
                     </a:xfrm>
                     <a:prstGeom prst="rect">
                       <a:avLst/>
@@ -542,10 +406,10 @@
         </w:rPr>
         <w:lastRenderedPageBreak/>
         <w:drawing>
-          <wp:inline distT="0" distB="0" distL="0" distR="0" wp14:anchorId="5E30CA26" wp14:editId="551F5D17">
-            <wp:extent cx="4019550" cy="4410075"/>
-            <wp:effectExtent l="0" t="0" r="0" b="9525"/>
-            <wp:docPr id="8" name="Picture 8"/>
+          <wp:inline distT="0" distB="0" distL="0" distR="0" wp14:anchorId="0F1FF078" wp14:editId="6398B064">
+            <wp:extent cx="4695825" cy="4114800"/>
+            <wp:effectExtent l="0" t="0" r="9525" b="0"/>
+            <wp:docPr id="6" name="Picture 6"/>
             <wp:cNvGraphicFramePr>
               <a:graphicFrameLocks xmlns:a="http://schemas.openxmlformats.org/drawingml/2006/main" noChangeAspect="1"/>
             </wp:cNvGraphicFramePr>
@@ -565,6 +429,117 @@
                   <pic:spPr>
                     <a:xfrm>
                       <a:off x="0" y="0"/>
+                      <a:ext cx="4695825" cy="4114800"/>
+                    </a:xfrm>
+                    <a:prstGeom prst="rect">
+                      <a:avLst/>
+                    </a:prstGeom>
+                  </pic:spPr>
+                </pic:pic>
+              </a:graphicData>
+            </a:graphic>
+          </wp:inline>
+        </w:drawing>
+      </w:r>
+    </w:p>
+    <w:p>
+      <w:pPr>
+        <w:pStyle w:val="ListParagraph"/>
+        <w:numPr>
+          <w:ilvl w:val="1"/>
+          <w:numId w:val="1"/>
+        </w:numPr>
+      </w:pPr>
+      <w:r>
+        <w:rPr>
+          <w:noProof/>
+        </w:rPr>
+        <w:drawing>
+          <wp:inline distT="0" distB="0" distL="0" distR="0" wp14:anchorId="09EEF808" wp14:editId="7F40E629">
+            <wp:extent cx="5334000" cy="2657475"/>
+            <wp:effectExtent l="0" t="0" r="0" b="9525"/>
+            <wp:docPr id="7" name="Picture 7"/>
+            <wp:cNvGraphicFramePr>
+              <a:graphicFrameLocks xmlns:a="http://schemas.openxmlformats.org/drawingml/2006/main" noChangeAspect="1"/>
+            </wp:cNvGraphicFramePr>
+            <a:graphic xmlns:a="http://schemas.openxmlformats.org/drawingml/2006/main">
+              <a:graphicData uri="http://schemas.openxmlformats.org/drawingml/2006/picture">
+                <pic:pic xmlns:pic="http://schemas.openxmlformats.org/drawingml/2006/picture">
+                  <pic:nvPicPr>
+                    <pic:cNvPr id="1" name=""/>
+                    <pic:cNvPicPr/>
+                  </pic:nvPicPr>
+                  <pic:blipFill>
+                    <a:blip r:embed="rId13"/>
+                    <a:stretch>
+                      <a:fillRect/>
+                    </a:stretch>
+                  </pic:blipFill>
+                  <pic:spPr>
+                    <a:xfrm>
+                      <a:off x="0" y="0"/>
+                      <a:ext cx="5334000" cy="2657475"/>
+                    </a:xfrm>
+                    <a:prstGeom prst="rect">
+                      <a:avLst/>
+                    </a:prstGeom>
+                  </pic:spPr>
+                </pic:pic>
+              </a:graphicData>
+            </a:graphic>
+          </wp:inline>
+        </w:drawing>
+      </w:r>
+    </w:p>
+    <w:p/>
+    <w:p/>
+    <w:p>
+      <w:pPr>
+        <w:tabs>
+          <w:tab w:val="left" w:pos="5475"/>
+        </w:tabs>
+      </w:pPr>
+      <w:r>
+        <w:tab/>
+      </w:r>
+    </w:p>
+    <w:p>
+      <w:pPr>
+        <w:pStyle w:val="ListParagraph"/>
+        <w:numPr>
+          <w:ilvl w:val="1"/>
+          <w:numId w:val="1"/>
+        </w:numPr>
+      </w:pPr>
+      <w:r>
+        <w:rPr>
+          <w:noProof/>
+        </w:rPr>
+        <w:lastRenderedPageBreak/>
+        <w:drawing>
+          <wp:inline distT="0" distB="0" distL="0" distR="0" wp14:anchorId="5E30CA26" wp14:editId="551F5D17">
+            <wp:extent cx="4019550" cy="4410075"/>
+            <wp:effectExtent l="0" t="0" r="0" b="9525"/>
+            <wp:docPr id="8" name="Picture 8"/>
+            <wp:cNvGraphicFramePr>
+              <a:graphicFrameLocks xmlns:a="http://schemas.openxmlformats.org/drawingml/2006/main" noChangeAspect="1"/>
+            </wp:cNvGraphicFramePr>
+            <a:graphic xmlns:a="http://schemas.openxmlformats.org/drawingml/2006/main">
+              <a:graphicData uri="http://schemas.openxmlformats.org/drawingml/2006/picture">
+                <pic:pic xmlns:pic="http://schemas.openxmlformats.org/drawingml/2006/picture">
+                  <pic:nvPicPr>
+                    <pic:cNvPr id="1" name=""/>
+                    <pic:cNvPicPr/>
+                  </pic:nvPicPr>
+                  <pic:blipFill>
+                    <a:blip r:embed="rId14"/>
+                    <a:stretch>
+                      <a:fillRect/>
+                    </a:stretch>
+                  </pic:blipFill>
+                  <pic:spPr>
+                    <a:xfrm>
+                      <a:off x="0" y="0"/>
                       <a:ext cx="4019550" cy="4410075"/>
                     </a:xfrm>
                     <a:prstGeom prst="rect">
@@ -645,10 +620,112 @@
       <w:pPr>
         <w:pStyle w:val="ListParagraph"/>
         <w:numPr>
+          <w:ilvl w:val="0"/>
+          <w:numId w:val="1"/>
+        </w:numPr>
+      </w:pPr>
+      <w:r>
+        <w:rPr>
+          <w:b/>
+        </w:rPr>
+        <w:t>API Integration</w:t>
+      </w:r>
+    </w:p>
+    <w:p>
+      <w:pPr>
+        <w:pStyle w:val="ListParagraph"/>
+        <w:numPr>
           <w:ilvl w:val="1"/>
           <w:numId w:val="1"/>
         </w:numPr>
       </w:pPr>
+      <w:r>
+        <w:rPr>
+          <w:noProof/>
+        </w:rPr>
+        <w:lastRenderedPageBreak/>
+        <w:drawing>
+          <wp:inline distT="0" distB="0" distL="0" distR="0" wp14:anchorId="461EF2B3" wp14:editId="7E02D35A">
+            <wp:extent cx="5800725" cy="3687445"/>
+            <wp:effectExtent l="0" t="0" r="9525" b="8255"/>
+            <wp:docPr id="9" name="Picture 9"/>
+            <wp:cNvGraphicFramePr>
+              <a:graphicFrameLocks xmlns:a="http://schemas.openxmlformats.org/drawingml/2006/main" noChangeAspect="1"/>
+            </wp:cNvGraphicFramePr>
+            <a:graphic xmlns:a="http://schemas.openxmlformats.org/drawingml/2006/main">
+              <a:graphicData uri="http://schemas.openxmlformats.org/drawingml/2006/picture">
+                <pic:pic xmlns:pic="http://schemas.openxmlformats.org/drawingml/2006/picture">
+                  <pic:nvPicPr>
+                    <pic:cNvPr id="1" name=""/>
+                    <pic:cNvPicPr/>
+                  </pic:nvPicPr>
+                  <pic:blipFill>
+                    <a:blip r:embed="rId15"/>
+                    <a:stretch>
+                      <a:fillRect/>
+                    </a:stretch>
+                  </pic:blipFill>
+                  <pic:spPr>
+                    <a:xfrm>
+                      <a:off x="0" y="0"/>
+                      <a:ext cx="5800725" cy="3687445"/>
+                    </a:xfrm>
+                    <a:prstGeom prst="rect">
+                      <a:avLst/>
+                    </a:prstGeom>
+                  </pic:spPr>
+                </pic:pic>
+              </a:graphicData>
+            </a:graphic>
+          </wp:inline>
+        </w:drawing>
+      </w:r>
+    </w:p>
+    <w:p>
+      <w:pPr>
+        <w:pStyle w:val="ListParagraph"/>
+        <w:numPr>
+          <w:ilvl w:val="0"/>
+          <w:numId w:val="1"/>
+        </w:numPr>
+      </w:pPr>
+      <w:r>
+        <w:rPr>
+          <w:b/>
+        </w:rPr>
+        <w:t xml:space="preserve">What is Routing in React and how we implement </w:t>
+      </w:r>
+      <w:proofErr w:type="gramStart"/>
+      <w:r>
+        <w:rPr>
+          <w:b/>
+        </w:rPr>
+        <w:t>it ?</w:t>
+      </w:r>
+      <w:proofErr w:type="gramEnd"/>
+    </w:p>
+    <w:p>
+      <w:pPr>
+        <w:pStyle w:val="ListParagraph"/>
+        <w:numPr>
+          <w:ilvl w:val="1"/>
+          <w:numId w:val="1"/>
+        </w:numPr>
+      </w:pPr>
+      <w:r>
+        <w:t>Memory Router, Browser Router and Hash Router</w:t>
+      </w:r>
+    </w:p>
+    <w:p>
+      <w:pPr>
+        <w:pStyle w:val="ListParagraph"/>
+        <w:numPr>
+          <w:ilvl w:val="0"/>
+          <w:numId w:val="1"/>
+        </w:numPr>
+      </w:pPr>
+      <w:bookmarkStart w:id="0" w:name="_GoBack"/>
+      <w:bookmarkEnd w:id="0"/>
     </w:p>
     <w:sectPr>
       <w:pgSz w:w="12240" w:h="15840"/>
@@ -658,6 +735,56 @@
     </w:sectPr>
   </w:body>
 </w:document>
+</file>
+
+<file path=word/endnotes.xml><?xml version="1.0" encoding="utf-8"?>
+<w:endnotes xmlns:wpc="http://schemas.microsoft.com/office/word/2010/wordprocessingCanvas" xmlns:cx="http://schemas.microsoft.com/office/drawing/2014/chartex" xmlns:mc="http://schemas.openxmlformats.org/markup-compatibility/2006" xmlns:o="urn:schemas-microsoft-com:office:office" xmlns:r="http://schemas.openxmlformats.org/officeDocument/2006/relationships" xmlns:m="http://schemas.openxmlformats.org/officeDocument/2006/math" xmlns:v="urn:schemas-microsoft-com:vml" xmlns:wp14="http://schemas.microsoft.com/office/word/2010/wordprocessingDrawing" xmlns:wp="http://schemas.openxmlformats.org/drawingml/2006/wordprocessingDrawing" xmlns:w10="urn:schemas-microsoft-com:office:word" xmlns:w="http://schemas.openxmlformats.org/wordprocessingml/2006/main" xmlns:w14="http://schemas.microsoft.com/office/word/2010/wordml" xmlns:w15="http://schemas.microsoft.com/office/word/2012/wordml" xmlns:w16se="http://schemas.microsoft.com/office/word/2015/wordml/symex" xmlns:wpg="http://schemas.microsoft.com/office/word/2010/wordprocessingGroup" xmlns:wpi="http://schemas.microsoft.com/office/word/2010/wordprocessingInk" xmlns:wne="http://schemas.microsoft.com/office/word/2006/wordml" xmlns:wps="http://schemas.microsoft.com/office/word/2010/wordprocessingShape" mc:Ignorable="w14 w15 w16se wp14">
+  <w:endnote w:type="separator" w:id="-1">
+    <w:p>
+      <w:pPr>
+        <w:spacing w:after="0" w:line="240" w:lineRule="auto"/>
+      </w:pPr>
+      <w:r>
+        <w:separator/>
+      </w:r>
+    </w:p>
+  </w:endnote>
+  <w:endnote w:type="continuationSeparator" w:id="0">
+    <w:p>
+      <w:pPr>
+        <w:spacing w:after="0" w:line="240" w:lineRule="auto"/>
+      </w:pPr>
+      <w:r>
+        <w:continuationSeparator/>
+      </w:r>
+    </w:p>
+  </w:endnote>
+</w:endnotes>
+</file>
+
+<file path=word/footnotes.xml><?xml version="1.0" encoding="utf-8"?>
+<w:footnotes xmlns:wpc="http://schemas.microsoft.com/office/word/2010/wordprocessingCanvas" xmlns:cx="http://schemas.microsoft.com/office/drawing/2014/chartex" xmlns:mc="http://schemas.openxmlformats.org/markup-compatibility/2006" xmlns:o="urn:schemas-microsoft-com:office:office" xmlns:r="http://schemas.openxmlformats.org/officeDocument/2006/relationships" xmlns:m="http://schemas.openxmlformats.org/officeDocument/2006/math" xmlns:v="urn:schemas-microsoft-com:vml" xmlns:wp14="http://schemas.microsoft.com/office/word/2010/wordprocessingDrawing" xmlns:wp="http://schemas.openxmlformats.org/drawingml/2006/wordprocessingDrawing" xmlns:w10="urn:schemas-microsoft-com:office:word" xmlns:w="http://schemas.openxmlformats.org/wordprocessingml/2006/main" xmlns:w14="http://schemas.microsoft.com/office/word/2010/wordml" xmlns:w15="http://schemas.microsoft.com/office/word/2012/wordml" xmlns:w16se="http://schemas.microsoft.com/office/word/2015/wordml/symex" xmlns:wpg="http://schemas.microsoft.com/office/word/2010/wordprocessingGroup" xmlns:wpi="http://schemas.microsoft.com/office/word/2010/wordprocessingInk" xmlns:wne="http://schemas.microsoft.com/office/word/2006/wordml" xmlns:wps="http://schemas.microsoft.com/office/word/2010/wordprocessingShape" mc:Ignorable="w14 w15 w16se wp14">
+  <w:footnote w:type="separator" w:id="-1">
+    <w:p>
+      <w:pPr>
+        <w:spacing w:after="0" w:line="240" w:lineRule="auto"/>
+      </w:pPr>
+      <w:r>
+        <w:separator/>
+      </w:r>
+    </w:p>
+  </w:footnote>
+  <w:footnote w:type="continuationSeparator" w:id="0">
+    <w:p>
+      <w:pPr>
+        <w:spacing w:after="0" w:line="240" w:lineRule="auto"/>
+      </w:pPr>
+      <w:r>
+        <w:continuationSeparator/>
+      </w:r>
+    </w:p>
+  </w:footnote>
+</w:footnotes>
 </file>
 
 <file path=word/numbering.xml><?xml version="1.0" encoding="utf-8"?>
@@ -1189,6 +1316,50 @@
       <w:contextualSpacing/>
     </w:pPr>
   </w:style>
+  <w:style w:type="paragraph" w:styleId="Header">
+    <w:name w:val="header"/>
+    <w:basedOn w:val="Normal"/>
+    <w:link w:val="HeaderChar"/>
+    <w:uiPriority w:val="99"/>
+    <w:unhideWhenUsed/>
+    <w:rsid w:val="00961244"/>
+    <w:pPr>
+      <w:tabs>
+        <w:tab w:val="center" w:pos="4680"/>
+        <w:tab w:val="right" w:pos="9360"/>
+      </w:tabs>
+      <w:spacing w:after="0" w:line="240" w:lineRule="auto"/>
+    </w:pPr>
+  </w:style>
+  <w:style w:type="character" w:customStyle="1" w:styleId="HeaderChar">
+    <w:name w:val="Header Char"/>
+    <w:basedOn w:val="DefaultParagraphFont"/>
+    <w:link w:val="Header"/>
+    <w:uiPriority w:val="99"/>
+    <w:rsid w:val="00961244"/>
+  </w:style>
+  <w:style w:type="paragraph" w:styleId="Footer">
+    <w:name w:val="footer"/>
+    <w:basedOn w:val="Normal"/>
+    <w:link w:val="FooterChar"/>
+    <w:uiPriority w:val="99"/>
+    <w:unhideWhenUsed/>
+    <w:rsid w:val="00961244"/>
+    <w:pPr>
+      <w:tabs>
+        <w:tab w:val="center" w:pos="4680"/>
+        <w:tab w:val="right" w:pos="9360"/>
+      </w:tabs>
+      <w:spacing w:after="0" w:line="240" w:lineRule="auto"/>
+    </w:pPr>
+  </w:style>
+  <w:style w:type="character" w:customStyle="1" w:styleId="FooterChar">
+    <w:name w:val="Footer Char"/>
+    <w:basedOn w:val="DefaultParagraphFont"/>
+    <w:link w:val="Footer"/>
+    <w:uiPriority w:val="99"/>
+    <w:rsid w:val="00961244"/>
+  </w:style>
 </w:styles>
 </file>
 

</xml_diff>